<commit_message>
Update resume, about, projects, and wallpaper
</commit_message>
<xml_diff>
--- a/public/assets/resume.docx
+++ b/public/assets/resume.docx
@@ -47,13 +47,24 @@
           <w:szCs w:val="20"/>
         </w:rPr>
       </w:pPr>
+      <w:hyperlink r:id="rId8" w:history="1">
+        <w:r>
+          <w:rPr>
+            <w:rStyle w:val="Hyperlink"/>
+            <w:rFonts w:ascii="Garamond" w:eastAsia="Garamond" w:hAnsi="Garamond" w:cs="Garamond"/>
+            <w:sz w:val="32"/>
+            <w:szCs w:val="32"/>
+          </w:rPr>
+          <w:t>alecschrader@gmail.com</w:t>
+        </w:r>
+      </w:hyperlink>
       <w:r>
         <w:rPr>
           <w:rFonts w:ascii="Garamond" w:eastAsia="Garamond" w:hAnsi="Garamond" w:cs="Garamond"/>
           <w:sz w:val="32"/>
           <w:szCs w:val="32"/>
         </w:rPr>
-        <w:t>alecschrader</w:t>
+        <w:t xml:space="preserve"> </w:t>
       </w:r>
       <w:r>
         <w:rPr>
@@ -62,15 +73,16 @@
           <w:sz w:val="32"/>
           <w:szCs w:val="32"/>
         </w:rPr>
-        <w:t>@</w:t>
-      </w:r>
-      <w:r>
-        <w:rPr>
-          <w:rFonts w:ascii="Garamond" w:eastAsia="Garamond" w:hAnsi="Garamond" w:cs="Garamond"/>
+        <w:t xml:space="preserve">– </w:t>
+      </w:r>
+      <w:r>
+        <w:rPr>
+          <w:rFonts w:ascii="Garamond" w:eastAsia="Garamond" w:hAnsi="Garamond" w:cs="Garamond"/>
+          <w:color w:val="000000"/>
           <w:sz w:val="32"/>
           <w:szCs w:val="32"/>
         </w:rPr>
-        <w:t>gmail</w:t>
+        <w:t>(810) 588-1382</w:t>
       </w:r>
       <w:r>
         <w:rPr>
@@ -79,34 +91,7 @@
           <w:sz w:val="32"/>
           <w:szCs w:val="32"/>
         </w:rPr>
-        <w:t xml:space="preserve">.com </w:t>
-      </w:r>
-      <w:r>
-        <w:rPr>
-          <w:rFonts w:ascii="Noto Sans Symbols" w:eastAsia="Noto Sans Symbols" w:hAnsi="Noto Sans Symbols" w:cs="Noto Sans Symbols"/>
-          <w:color w:val="000000"/>
-          <w:sz w:val="32"/>
-          <w:szCs w:val="32"/>
-        </w:rPr>
-        <w:t>❖</w:t>
-      </w:r>
-      <w:r>
-        <w:rPr>
-          <w:rFonts w:ascii="Garamond" w:eastAsia="Garamond" w:hAnsi="Garamond" w:cs="Garamond"/>
-          <w:color w:val="000000"/>
-          <w:sz w:val="32"/>
-          <w:szCs w:val="32"/>
-        </w:rPr>
-        <w:t xml:space="preserve"> (810) 588-1382 </w:t>
-      </w:r>
-      <w:r>
-        <w:rPr>
-          <w:rFonts w:ascii="Noto Sans Symbols" w:eastAsia="Noto Sans Symbols" w:hAnsi="Noto Sans Symbols" w:cs="Noto Sans Symbols"/>
-          <w:color w:val="000000"/>
-          <w:sz w:val="32"/>
-          <w:szCs w:val="32"/>
-        </w:rPr>
-        <w:t>❖</w:t>
+        <w:t xml:space="preserve"> –</w:t>
       </w:r>
       <w:r>
         <w:rPr>
@@ -142,27 +127,34 @@
           <w:rFonts w:ascii="Garamond" w:eastAsia="Noto Sans Symbols" w:hAnsi="Garamond" w:cs="Segoe UI Symbol"/>
         </w:rPr>
       </w:pPr>
-      <w:hyperlink r:id="rId8" w:history="1">
+      <w:hyperlink r:id="rId9" w:history="1">
         <w:r>
           <w:rPr>
             <w:rStyle w:val="Hyperlink"/>
             <w:rFonts w:ascii="Garamond" w:hAnsi="Garamond"/>
           </w:rPr>
-          <w:t>www.linkedin.com/in/alec-schrader-dev</w:t>
+          <w:t>www.lin</w:t>
+        </w:r>
+        <w:r>
+          <w:rPr>
+            <w:rStyle w:val="Hyperlink"/>
+            <w:rFonts w:ascii="Garamond" w:hAnsi="Garamond"/>
+          </w:rPr>
+          <w:t>k</w:t>
+        </w:r>
+        <w:r>
+          <w:rPr>
+            <w:rStyle w:val="Hyperlink"/>
+            <w:rFonts w:ascii="Garamond" w:hAnsi="Garamond"/>
+          </w:rPr>
+          <w:t>edin.com/in/alec-schrader-dev</w:t>
         </w:r>
       </w:hyperlink>
       <w:r>
         <w:rPr>
           <w:rFonts w:ascii="Garamond" w:hAnsi="Garamond"/>
         </w:rPr>
-        <w:t xml:space="preserve">  </w:t>
-      </w:r>
-      <w:r>
-        <w:rPr>
-          <w:rFonts w:ascii="Segoe UI Symbol" w:eastAsia="Noto Sans Symbols" w:hAnsi="Segoe UI Symbol" w:cs="Segoe UI Symbol"/>
-          <w:color w:val="000000"/>
-        </w:rPr>
-        <w:t>❖</w:t>
+        <w:t xml:space="preserve"> –</w:t>
       </w:r>
       <w:r>
         <w:rPr>
@@ -171,23 +163,61 @@
         </w:rPr>
         <w:t xml:space="preserve"> </w:t>
       </w:r>
-      <w:hyperlink r:id="rId9" w:history="1">
+      <w:hyperlink r:id="rId10" w:history="1">
         <w:r>
           <w:rPr>
             <w:rStyle w:val="Hyperlink"/>
             <w:rFonts w:ascii="Garamond" w:eastAsia="Noto Sans Symbols" w:hAnsi="Garamond" w:cs="Segoe UI Symbol"/>
           </w:rPr>
-          <w:t>github.com/</w:t>
+          <w:t>www.githu</w:t>
         </w:r>
-        <w:proofErr w:type="spellStart"/>
         <w:r>
           <w:rPr>
             <w:rStyle w:val="Hyperlink"/>
             <w:rFonts w:ascii="Garamond" w:eastAsia="Noto Sans Symbols" w:hAnsi="Garamond" w:cs="Segoe UI Symbol"/>
           </w:rPr>
-          <w:t>alec-schrader</w:t>
+          <w:t>b</w:t>
         </w:r>
-        <w:proofErr w:type="spellEnd"/>
+        <w:r>
+          <w:rPr>
+            <w:rStyle w:val="Hyperlink"/>
+            <w:rFonts w:ascii="Garamond" w:eastAsia="Noto Sans Symbols" w:hAnsi="Garamond" w:cs="Segoe UI Symbol"/>
+          </w:rPr>
+          <w:t>.com/alec-schrader</w:t>
+        </w:r>
+      </w:hyperlink>
+      <w:r>
+        <w:t xml:space="preserve"> – </w:t>
+      </w:r>
+      <w:hyperlink r:id="rId11" w:history="1">
+        <w:r>
+          <w:rPr>
+            <w:rStyle w:val="Hyperlink"/>
+            <w:rFonts w:ascii="Garamond" w:eastAsia="Noto Sans Symbols" w:hAnsi="Garamond" w:cs="Segoe UI Symbol"/>
+          </w:rPr>
+          <w:t>www.al</w:t>
+        </w:r>
+        <w:r>
+          <w:rPr>
+            <w:rStyle w:val="Hyperlink"/>
+            <w:rFonts w:ascii="Garamond" w:eastAsia="Noto Sans Symbols" w:hAnsi="Garamond" w:cs="Segoe UI Symbol"/>
+          </w:rPr>
+          <w:t>e</w:t>
+        </w:r>
+        <w:r>
+          <w:rPr>
+            <w:rStyle w:val="Hyperlink"/>
+            <w:rFonts w:ascii="Garamond" w:eastAsia="Noto Sans Symbols" w:hAnsi="Garamond" w:cs="Segoe UI Symbol"/>
+          </w:rPr>
+          <w:t>c</w:t>
+        </w:r>
+        <w:r>
+          <w:rPr>
+            <w:rStyle w:val="Hyperlink"/>
+            <w:rFonts w:ascii="Garamond" w:eastAsia="Noto Sans Symbols" w:hAnsi="Garamond" w:cs="Segoe UI Symbol"/>
+          </w:rPr>
+          <w:t>schrader.dev</w:t>
+        </w:r>
       </w:hyperlink>
     </w:p>
     <w:p>
@@ -263,7 +293,21 @@
           <w:rFonts w:ascii="Garamond" w:eastAsia="Garamond" w:hAnsi="Garamond" w:cs="Garamond"/>
           <w:color w:val="000000"/>
         </w:rPr>
-        <w:t>Dedicated Software Engineer with 7 years of expertise in designing and implementing innovative web applications</w:t>
+        <w:t>Dedicated Software Engineer with</w:t>
+      </w:r>
+      <w:r>
+        <w:rPr>
+          <w:rFonts w:ascii="Garamond" w:eastAsia="Garamond" w:hAnsi="Garamond" w:cs="Garamond"/>
+          <w:color w:val="000000"/>
+        </w:rPr>
+        <w:t xml:space="preserve"> </w:t>
+      </w:r>
+      <w:r>
+        <w:rPr>
+          <w:rFonts w:ascii="Garamond" w:eastAsia="Garamond" w:hAnsi="Garamond" w:cs="Garamond"/>
+          <w:color w:val="000000"/>
+        </w:rPr>
+        <w:t>7 years of expertise in designing and implementing innovative web applications</w:t>
       </w:r>
       <w:r>
         <w:rPr>
@@ -500,7 +544,7 @@
           <w:i/>
           <w:color w:val="000000"/>
         </w:rPr>
-        <w:t>Full Stack Engineer</w:t>
+        <w:t>Software Developer</w:t>
       </w:r>
       <w:r>
         <w:rPr>
@@ -674,7 +718,21 @@
           <w:rFonts w:ascii="Garamond" w:eastAsia="Garamond" w:hAnsi="Garamond" w:cs="Garamond"/>
           <w:color w:val="000000"/>
         </w:rPr>
-        <w:t xml:space="preserve"> in ASP.Net Core</w:t>
+        <w:t xml:space="preserve"> in </w:t>
+      </w:r>
+      <w:r>
+        <w:rPr>
+          <w:rFonts w:ascii="Garamond" w:eastAsia="Garamond" w:hAnsi="Garamond" w:cs="Garamond"/>
+          <w:color w:val="000000"/>
+        </w:rPr>
+        <w:t xml:space="preserve">C# </w:t>
+      </w:r>
+      <w:r>
+        <w:rPr>
+          <w:rFonts w:ascii="Garamond" w:eastAsia="Garamond" w:hAnsi="Garamond" w:cs="Garamond"/>
+          <w:color w:val="000000"/>
+        </w:rPr>
+        <w:t>ASP.Net Core</w:t>
       </w:r>
       <w:r>
         <w:rPr>
@@ -719,6 +777,13 @@
           <w:rFonts w:ascii="Garamond" w:eastAsia="Garamond" w:hAnsi="Garamond" w:cs="Garamond"/>
           <w:color w:val="000000"/>
         </w:rPr>
+        <w:t xml:space="preserve">C# </w:t>
+      </w:r>
+      <w:r>
+        <w:rPr>
+          <w:rFonts w:ascii="Garamond" w:eastAsia="Garamond" w:hAnsi="Garamond" w:cs="Garamond"/>
+          <w:color w:val="000000"/>
+        </w:rPr>
         <w:t xml:space="preserve">ASP.Net Core </w:t>
       </w:r>
       <w:r>
@@ -781,23 +846,7 @@
           <w:rFonts w:ascii="Garamond" w:eastAsia="Garamond" w:hAnsi="Garamond" w:cs="Garamond"/>
           <w:color w:val="000000"/>
         </w:rPr>
-        <w:t xml:space="preserve">nhanced the precision of patient breast cancer risk assessment outcomes by implementing </w:t>
-      </w:r>
-      <w:proofErr w:type="gramStart"/>
-      <w:r>
-        <w:rPr>
-          <w:rFonts w:ascii="Garamond" w:eastAsia="Garamond" w:hAnsi="Garamond" w:cs="Garamond"/>
-          <w:color w:val="000000"/>
-        </w:rPr>
-        <w:t>an</w:t>
-      </w:r>
-      <w:proofErr w:type="gramEnd"/>
-      <w:r>
-        <w:rPr>
-          <w:rFonts w:ascii="Garamond" w:eastAsia="Garamond" w:hAnsi="Garamond" w:cs="Garamond"/>
-          <w:color w:val="000000"/>
-        </w:rPr>
-        <w:t xml:space="preserve"> </w:t>
+        <w:t xml:space="preserve">nhanced the precision of patient breast cancer risk assessment outcomes by implementing a </w:t>
       </w:r>
       <w:r>
         <w:rPr>
@@ -1023,7 +1072,7 @@
           <w:i/>
           <w:color w:val="000000"/>
         </w:rPr>
-        <w:t>Full Stack Engineer</w:t>
+        <w:t>Software Developer</w:t>
       </w:r>
       <w:r>
         <w:rPr>
@@ -1149,7 +1198,21 @@
           <w:rFonts w:ascii="Garamond" w:eastAsia="Garamond" w:hAnsi="Garamond" w:cs="Garamond"/>
           <w:color w:val="000000"/>
         </w:rPr>
-        <w:t xml:space="preserve"> utilizing ASP.Net MVC</w:t>
+        <w:t xml:space="preserve"> utilizing </w:t>
+      </w:r>
+      <w:r>
+        <w:rPr>
+          <w:rFonts w:ascii="Garamond" w:eastAsia="Garamond" w:hAnsi="Garamond" w:cs="Garamond"/>
+          <w:color w:val="000000"/>
+        </w:rPr>
+        <w:t xml:space="preserve">C# and VB </w:t>
+      </w:r>
+      <w:r>
+        <w:rPr>
+          <w:rFonts w:ascii="Garamond" w:eastAsia="Garamond" w:hAnsi="Garamond" w:cs="Garamond"/>
+          <w:color w:val="000000"/>
+        </w:rPr>
+        <w:t>ASP.Net MVC</w:t>
       </w:r>
       <w:r>
         <w:rPr>
@@ -1191,7 +1254,21 @@
           <w:rFonts w:ascii="Garamond" w:eastAsia="Garamond" w:hAnsi="Garamond" w:cs="Garamond"/>
           <w:color w:val="000000"/>
         </w:rPr>
-        <w:t xml:space="preserve"> with ASP.Net MVC, jQuery, and Bootstrap</w:t>
+        <w:t xml:space="preserve"> with </w:t>
+      </w:r>
+      <w:r>
+        <w:rPr>
+          <w:rFonts w:ascii="Garamond" w:eastAsia="Garamond" w:hAnsi="Garamond" w:cs="Garamond"/>
+          <w:color w:val="000000"/>
+        </w:rPr>
+        <w:t xml:space="preserve">VB </w:t>
+      </w:r>
+      <w:r>
+        <w:rPr>
+          <w:rFonts w:ascii="Garamond" w:eastAsia="Garamond" w:hAnsi="Garamond" w:cs="Garamond"/>
+          <w:color w:val="000000"/>
+        </w:rPr>
+        <w:t>ASP.Net MVC, jQuery, and Bootstrap</w:t>
       </w:r>
       <w:r>
         <w:rPr>
@@ -1289,7 +1366,21 @@
           <w:rFonts w:ascii="Garamond" w:eastAsia="Garamond" w:hAnsi="Garamond" w:cs="Garamond"/>
           <w:color w:val="000000"/>
         </w:rPr>
-        <w:t>in ASP.Net MVC</w:t>
+        <w:t xml:space="preserve">in </w:t>
+      </w:r>
+      <w:r>
+        <w:rPr>
+          <w:rFonts w:ascii="Garamond" w:eastAsia="Garamond" w:hAnsi="Garamond" w:cs="Garamond"/>
+          <w:color w:val="000000"/>
+        </w:rPr>
+        <w:t xml:space="preserve">C# </w:t>
+      </w:r>
+      <w:r>
+        <w:rPr>
+          <w:rFonts w:ascii="Garamond" w:eastAsia="Garamond" w:hAnsi="Garamond" w:cs="Garamond"/>
+          <w:color w:val="000000"/>
+        </w:rPr>
+        <w:t>ASP.Net MVC</w:t>
       </w:r>
       <w:r>
         <w:rPr>
@@ -1782,7 +1873,21 @@
           <w:rFonts w:ascii="Garamond" w:eastAsia="Garamond" w:hAnsi="Garamond" w:cs="Garamond"/>
           <w:color w:val="000000"/>
         </w:rPr>
-        <w:t>HTML, CSS, JavaScript, Python, C#, C++,</w:t>
+        <w:t>HTML, CSS, JavaScript, Python, C#, C++</w:t>
+      </w:r>
+      <w:r>
+        <w:rPr>
+          <w:rFonts w:ascii="Garamond" w:eastAsia="Garamond" w:hAnsi="Garamond" w:cs="Garamond"/>
+          <w:color w:val="000000"/>
+        </w:rPr>
+        <w:t>, Visual Basic (VB)</w:t>
+      </w:r>
+      <w:r>
+        <w:rPr>
+          <w:rFonts w:ascii="Garamond" w:eastAsia="Garamond" w:hAnsi="Garamond" w:cs="Garamond"/>
+          <w:color w:val="000000"/>
+        </w:rPr>
+        <w:t>,</w:t>
       </w:r>
       <w:r>
         <w:t xml:space="preserve"> </w:t>
@@ -1830,7 +1935,7 @@
       </w:r>
     </w:p>
     <w:sectPr>
-      <w:footerReference w:type="default" r:id="rId10"/>
+      <w:footerReference w:type="default" r:id="rId12"/>
       <w:pgSz w:w="12240" w:h="15840"/>
       <w:pgMar w:top="630" w:right="720" w:bottom="414" w:left="720" w:header="720" w:footer="342" w:gutter="0"/>
       <w:pgNumType w:start="1"/>

</xml_diff>